<commit_message>
Modifiche ai template e assegnazione del file al model. E' possibile scaricarlo!
</commit_message>
<xml_diff>
--- a/nakayama/media/docs/template_karate.docx
+++ b/nakayama/media/docs/template_karate.docx
@@ -771,27 +771,14 @@
                                 <w:lang w:val="en-US"/>
                               </w:rPr>
                             </w:pPr>
-                            <w:r>
-                              <w:fldChar w:fldCharType="begin"/>
-                            </w:r>
-                            <w:r>
-                              <w:instrText xml:space="preserve"> MERGEFIELD  numero_civico \* Upper  \* MERGEFORMAT </w:instrText>
-                            </w:r>
-                            <w:r>
-                              <w:fldChar w:fldCharType="separate"/>
-                            </w:r>
-                            <w:r>
-                              <w:rPr>
-                                <w:noProof/>
-                              </w:rPr>
-                              <w:t>«NUMERO_CIVICO»</w:t>
-                            </w:r>
-                            <w:r>
-                              <w:rPr>
-                                <w:noProof/>
-                              </w:rPr>
-                              <w:fldChar w:fldCharType="end"/>
-                            </w:r>
+                            <w:fldSimple w:instr=" MERGEFIELD  numero_civico \* Upper  \* MERGEFORMAT ">
+                              <w:r>
+                                <w:rPr>
+                                  <w:noProof/>
+                                </w:rPr>
+                                <w:t>«NUMERO_CIVICO»</w:t>
+                              </w:r>
+                            </w:fldSimple>
                           </w:p>
                         </w:txbxContent>
                       </wps:txbx>
@@ -914,27 +901,14 @@
                                 <w:lang w:val="en-US"/>
                               </w:rPr>
                             </w:pPr>
-                            <w:r>
-                              <w:fldChar w:fldCharType="begin"/>
-                            </w:r>
-                            <w:r>
-                              <w:instrText xml:space="preserve"> MERGEFIELD  documento_di_riconoscimento \* Upper  \* MERGEFORMAT </w:instrText>
-                            </w:r>
-                            <w:r>
-                              <w:fldChar w:fldCharType="separate"/>
-                            </w:r>
-                            <w:r>
-                              <w:rPr>
-                                <w:noProof/>
-                              </w:rPr>
-                              <w:t>«documento_di_riconoscimento»</w:t>
-                            </w:r>
-                            <w:r>
-                              <w:rPr>
-                                <w:noProof/>
-                              </w:rPr>
-                              <w:fldChar w:fldCharType="end"/>
-                            </w:r>
+                            <w:fldSimple w:instr=" MERGEFIELD  documento_di_riconoscimento \* Upper  \* MERGEFORMAT ">
+                              <w:r>
+                                <w:rPr>
+                                  <w:noProof/>
+                                </w:rPr>
+                                <w:t>«documento_di_riconoscimento»</w:t>
+                              </w:r>
+                            </w:fldSimple>
                           </w:p>
                         </w:txbxContent>
                       </wps:txbx>
@@ -1066,27 +1040,14 @@
                                 <w:lang w:val="en-US"/>
                               </w:rPr>
                             </w:pPr>
-                            <w:r>
-                              <w:fldChar w:fldCharType="begin"/>
-                            </w:r>
-                            <w:r>
-                              <w:instrText xml:space="preserve"> MERGEFIELD  professione \* Upper  \* MERGEFORMAT </w:instrText>
-                            </w:r>
-                            <w:r>
-                              <w:fldChar w:fldCharType="separate"/>
-                            </w:r>
-                            <w:r>
-                              <w:rPr>
-                                <w:noProof/>
-                              </w:rPr>
-                              <w:t>«professione»</w:t>
-                            </w:r>
-                            <w:r>
-                              <w:rPr>
-                                <w:noProof/>
-                              </w:rPr>
-                              <w:fldChar w:fldCharType="end"/>
-                            </w:r>
+                            <w:fldSimple w:instr=" MERGEFIELD  professione \* Upper  \* MERGEFORMAT ">
+                              <w:r>
+                                <w:rPr>
+                                  <w:noProof/>
+                                </w:rPr>
+                                <w:t>«professione»</w:t>
+                              </w:r>
+                            </w:fldSimple>
                           </w:p>
                         </w:txbxContent>
                       </wps:txbx>
@@ -1218,30 +1179,14 @@
                                 <w:lang w:val="en-US"/>
                               </w:rPr>
                             </w:pPr>
-                            <w:r>
-                              <w:fldChar w:fldCharType="begin"/>
-                            </w:r>
-                            <w:r>
-                              <w:instrText xml:space="preserve"> MERGEFIEL</w:instrText>
-                            </w:r>
-                            <w:r>
-                              <w:instrText xml:space="preserve">D  email \* Upper\* MERGEFORMAT </w:instrText>
-                            </w:r>
-                            <w:r>
-                              <w:fldChar w:fldCharType="separate"/>
-                            </w:r>
-                            <w:r>
-                              <w:rPr>
-                                <w:noProof/>
-                              </w:rPr>
-                              <w:t>«email»</w:t>
-                            </w:r>
-                            <w:r>
-                              <w:rPr>
-                                <w:noProof/>
-                              </w:rPr>
-                              <w:fldChar w:fldCharType="end"/>
-                            </w:r>
+                            <w:fldSimple w:instr=" MERGEFIELD  email \* Upper\* MERGEFORMAT ">
+                              <w:r>
+                                <w:rPr>
+                                  <w:noProof/>
+                                </w:rPr>
+                                <w:t>«email»</w:t>
+                              </w:r>
+                            </w:fldSimple>
                           </w:p>
                         </w:txbxContent>
                       </wps:txbx>
@@ -1373,27 +1318,14 @@
                                 <w:lang w:val="en-US"/>
                               </w:rPr>
                             </w:pPr>
-                            <w:r>
-                              <w:fldChar w:fldCharType="begin"/>
-                            </w:r>
-                            <w:r>
-                              <w:instrText xml:space="preserve"> MERGEFIELD  codice_fiscale \* Upper \* MERGEFORMAT </w:instrText>
-                            </w:r>
-                            <w:r>
-                              <w:fldChar w:fldCharType="separate"/>
-                            </w:r>
-                            <w:r>
-                              <w:rPr>
-                                <w:noProof/>
-                              </w:rPr>
-                              <w:t>«codice_fiscale»</w:t>
-                            </w:r>
-                            <w:r>
-                              <w:rPr>
-                                <w:noProof/>
-                              </w:rPr>
-                              <w:fldChar w:fldCharType="end"/>
-                            </w:r>
+                            <w:fldSimple w:instr=" MERGEFIELD  codice_fiscale \* Upper \* MERGEFORMAT ">
+                              <w:r>
+                                <w:rPr>
+                                  <w:noProof/>
+                                </w:rPr>
+                                <w:t>«codice_fiscale»</w:t>
+                              </w:r>
+                            </w:fldSimple>
                           </w:p>
                         </w:txbxContent>
                       </wps:txbx>
@@ -1525,27 +1457,14 @@
                                 <w:lang w:val="en-US"/>
                               </w:rPr>
                             </w:pPr>
-                            <w:r>
-                              <w:fldChar w:fldCharType="begin"/>
-                            </w:r>
-                            <w:r>
-                              <w:instrText xml:space="preserve"> MERGEFIELD  data_di_nascita \* Upper  \* MERGEFORMAT </w:instrText>
-                            </w:r>
-                            <w:r>
-                              <w:fldChar w:fldCharType="separate"/>
-                            </w:r>
-                            <w:r>
-                              <w:rPr>
-                                <w:noProof/>
-                              </w:rPr>
-                              <w:t>«data_di_nascita»</w:t>
-                            </w:r>
-                            <w:r>
-                              <w:rPr>
-                                <w:noProof/>
-                              </w:rPr>
-                              <w:fldChar w:fldCharType="end"/>
-                            </w:r>
+                            <w:fldSimple w:instr=" MERGEFIELD  data_di_nascita \* Upper  \* MERGEFORMAT ">
+                              <w:r>
+                                <w:rPr>
+                                  <w:noProof/>
+                                </w:rPr>
+                                <w:t>«data_di_nascita»</w:t>
+                              </w:r>
+                            </w:fldSimple>
                           </w:p>
                         </w:txbxContent>
                       </wps:txbx>
@@ -1677,30 +1596,14 @@
                                 <w:lang w:val="en-US"/>
                               </w:rPr>
                             </w:pPr>
-                            <w:r>
-                              <w:fldChar w:fldCharType="begin"/>
-                            </w:r>
-                            <w:r>
-                              <w:instrText xml:space="preserve"> MERGEFIELD  provincia_di_nascita \* Upper  \* MERGEFORMA</w:instrText>
-                            </w:r>
-                            <w:r>
-                              <w:instrText xml:space="preserve">T </w:instrText>
-                            </w:r>
-                            <w:r>
-                              <w:fldChar w:fldCharType="separate"/>
-                            </w:r>
-                            <w:r>
-                              <w:rPr>
-                                <w:noProof/>
-                              </w:rPr>
-                              <w:t>«provincia_di_nascita»</w:t>
-                            </w:r>
-                            <w:r>
-                              <w:rPr>
-                                <w:noProof/>
-                              </w:rPr>
-                              <w:fldChar w:fldCharType="end"/>
-                            </w:r>
+                            <w:fldSimple w:instr=" MERGEFIELD  provincia_di_nascita \* Upper  \* MERGEFORMAT ">
+                              <w:r>
+                                <w:rPr>
+                                  <w:noProof/>
+                                </w:rPr>
+                                <w:t>«provincia_di_nascita»</w:t>
+                              </w:r>
+                            </w:fldSimple>
                           </w:p>
                         </w:txbxContent>
                       </wps:txbx>
@@ -1832,27 +1735,14 @@
                                 <w:lang w:val="en-US"/>
                               </w:rPr>
                             </w:pPr>
-                            <w:r>
-                              <w:fldChar w:fldCharType="begin"/>
-                            </w:r>
-                            <w:r>
-                              <w:instrText xml:space="preserve"> MERGEFIELD  citta_di_nascita \* Upper  \* MERGEFORMAT </w:instrText>
-                            </w:r>
-                            <w:r>
-                              <w:fldChar w:fldCharType="separate"/>
-                            </w:r>
-                            <w:r>
-                              <w:rPr>
-                                <w:noProof/>
-                              </w:rPr>
-                              <w:t>«citta_di_nascita»</w:t>
-                            </w:r>
-                            <w:r>
-                              <w:rPr>
-                                <w:noProof/>
-                              </w:rPr>
-                              <w:fldChar w:fldCharType="end"/>
-                            </w:r>
+                            <w:fldSimple w:instr=" MERGEFIELD  citta_di_nascita \* Upper  \* MERGEFORMAT ">
+                              <w:r>
+                                <w:rPr>
+                                  <w:noProof/>
+                                </w:rPr>
+                                <w:t>«citta_di_nascita»</w:t>
+                              </w:r>
+                            </w:fldSimple>
                           </w:p>
                         </w:txbxContent>
                       </wps:txbx>
@@ -1984,27 +1874,14 @@
                                 <w:lang w:val="en-US"/>
                               </w:rPr>
                             </w:pPr>
-                            <w:r>
-                              <w:fldChar w:fldCharType="begin"/>
-                            </w:r>
-                            <w:r>
-                              <w:instrText xml:space="preserve"> MERGEFIELD  telefono \* Upper \* MERGEFORMAT </w:instrText>
-                            </w:r>
-                            <w:r>
-                              <w:fldChar w:fldCharType="separate"/>
-                            </w:r>
-                            <w:r>
-                              <w:rPr>
-                                <w:noProof/>
-                              </w:rPr>
-                              <w:t>«telefono»</w:t>
-                            </w:r>
-                            <w:r>
-                              <w:rPr>
-                                <w:noProof/>
-                              </w:rPr>
-                              <w:fldChar w:fldCharType="end"/>
-                            </w:r>
+                            <w:fldSimple w:instr=" MERGEFIELD  telefono \* Upper \* MERGEFORMAT ">
+                              <w:r>
+                                <w:rPr>
+                                  <w:noProof/>
+                                </w:rPr>
+                                <w:t>«telefono»</w:t>
+                              </w:r>
+                            </w:fldSimple>
                           </w:p>
                         </w:txbxContent>
                       </wps:txbx>
@@ -2300,27 +2177,14 @@
                                 <w:lang w:val="en-US"/>
                               </w:rPr>
                             </w:pPr>
-                            <w:r>
-                              <w:fldChar w:fldCharType="begin"/>
-                            </w:r>
-                            <w:r>
-                              <w:instrText xml:space="preserve"> MERGEFIELD  cap \* Lower  \* MERGEFORMAT </w:instrText>
-                            </w:r>
-                            <w:r>
-                              <w:fldChar w:fldCharType="separate"/>
-                            </w:r>
-                            <w:r>
-                              <w:rPr>
-                                <w:noProof/>
-                              </w:rPr>
-                              <w:t>«cap»</w:t>
-                            </w:r>
-                            <w:r>
-                              <w:rPr>
-                                <w:noProof/>
-                              </w:rPr>
-                              <w:fldChar w:fldCharType="end"/>
-                            </w:r>
+                            <w:fldSimple w:instr=" MERGEFIELD  cap \* Lower  \* MERGEFORMAT ">
+                              <w:r>
+                                <w:rPr>
+                                  <w:noProof/>
+                                </w:rPr>
+                                <w:t>«cap»</w:t>
+                              </w:r>
+                            </w:fldSimple>
                           </w:p>
                         </w:txbxContent>
                       </wps:txbx>
@@ -2452,27 +2316,14 @@
                                 <w:lang w:val="en-US"/>
                               </w:rPr>
                             </w:pPr>
-                            <w:r>
-                              <w:fldChar w:fldCharType="begin"/>
-                            </w:r>
-                            <w:r>
-                              <w:instrText xml:space="preserve"> MERGEFIELD  residenza \* Upper  \* MERGEFORMAT </w:instrText>
-                            </w:r>
-                            <w:r>
-                              <w:fldChar w:fldCharType="separate"/>
-                            </w:r>
-                            <w:r>
-                              <w:rPr>
-                                <w:noProof/>
-                              </w:rPr>
-                              <w:t>«residenza»</w:t>
-                            </w:r>
-                            <w:r>
-                              <w:rPr>
-                                <w:noProof/>
-                              </w:rPr>
-                              <w:fldChar w:fldCharType="end"/>
-                            </w:r>
+                            <w:fldSimple w:instr=" MERGEFIELD  residenza \* Upper  \* MERGEFORMAT ">
+                              <w:r>
+                                <w:rPr>
+                                  <w:noProof/>
+                                </w:rPr>
+                                <w:t>«residenza»</w:t>
+                              </w:r>
+                            </w:fldSimple>
                           </w:p>
                         </w:txbxContent>
                       </wps:txbx>
@@ -2604,27 +2455,14 @@
                                 <w:lang w:val="en-US"/>
                               </w:rPr>
                             </w:pPr>
-                            <w:r>
-                              <w:fldChar w:fldCharType="begin"/>
-                            </w:r>
-                            <w:r>
-                              <w:instrText xml:space="preserve"> MERGEFIELD  nome \* Upper  \* MERGEFORMAT </w:instrText>
-                            </w:r>
-                            <w:r>
-                              <w:fldChar w:fldCharType="separate"/>
-                            </w:r>
-                            <w:r>
-                              <w:rPr>
-                                <w:noProof/>
-                              </w:rPr>
-                              <w:t>«nome»</w:t>
-                            </w:r>
-                            <w:r>
-                              <w:rPr>
-                                <w:noProof/>
-                              </w:rPr>
-                              <w:fldChar w:fldCharType="end"/>
-                            </w:r>
+                            <w:fldSimple w:instr=" MERGEFIELD  nome \* Upper  \* MERGEFORMAT ">
+                              <w:r>
+                                <w:rPr>
+                                  <w:noProof/>
+                                </w:rPr>
+                                <w:t>«nome»</w:t>
+                              </w:r>
+                            </w:fldSimple>
                           </w:p>
                         </w:txbxContent>
                       </wps:txbx>
@@ -2756,27 +2594,14 @@
                                 <w:lang w:val="en-US"/>
                               </w:rPr>
                             </w:pPr>
-                            <w:r>
-                              <w:fldChar w:fldCharType="begin"/>
-                            </w:r>
-                            <w:r>
-                              <w:instrText xml:space="preserve"> MERGEFIELD  cognome \* Upper  \* MERGEFORMAT </w:instrText>
-                            </w:r>
-                            <w:r>
-                              <w:fldChar w:fldCharType="separate"/>
-                            </w:r>
-                            <w:r>
-                              <w:rPr>
-                                <w:noProof/>
-                              </w:rPr>
-                              <w:t>«cognome»</w:t>
-                            </w:r>
-                            <w:r>
-                              <w:rPr>
-                                <w:noProof/>
-                              </w:rPr>
-                              <w:fldChar w:fldCharType="end"/>
-                            </w:r>
+                            <w:fldSimple w:instr=" MERGEFIELD  cognome \* Upper  \* MERGEFORMAT ">
+                              <w:r>
+                                <w:rPr>
+                                  <w:noProof/>
+                                </w:rPr>
+                                <w:t>«cognome»</w:t>
+                              </w:r>
+                            </w:fldSimple>
                           </w:p>
                         </w:txbxContent>
                       </wps:txbx>
@@ -3758,6 +3583,8 @@
           <w:szCs w:val="16"/>
         </w:rPr>
       </w:pPr>
+      <w:bookmarkStart w:id="0" w:name="_GoBack"/>
+      <w:bookmarkEnd w:id="0"/>
     </w:p>
     <w:p>
       <w:pPr>
@@ -3909,62 +3736,17 @@
                                 <w:p>
                                   <w:pPr>
                                     <w:rPr>
-                                      <w:sz w:val="16"/>
-                                      <w:szCs w:val="16"/>
                                       <w:lang w:val="en-US"/>
                                     </w:rPr>
                                   </w:pPr>
-                                  <w:r>
-                                    <w:rPr>
-                                      <w:sz w:val="16"/>
-                                      <w:szCs w:val="16"/>
-                                    </w:rPr>
-                                    <w:fldChar w:fldCharType="begin"/>
-                                  </w:r>
-                                  <w:r>
-                                    <w:rPr>
-                                      <w:sz w:val="16"/>
-                                      <w:szCs w:val="16"/>
-                                    </w:rPr>
-                                    <w:instrText xml:space="preserve"> MERGEFIELD  cintura_</w:instrText>
-                                  </w:r>
-                                  <w:r>
-                                    <w:rPr>
-                                      <w:sz w:val="16"/>
-                                      <w:szCs w:val="16"/>
-                                    </w:rPr>
-                                    <w:instrText>3_dan</w:instrText>
-                                  </w:r>
-                                  <w:r>
-                                    <w:rPr>
-                                      <w:sz w:val="16"/>
-                                      <w:szCs w:val="16"/>
-                                    </w:rPr>
-                                    <w:instrText xml:space="preserve"> \* Upper  \* MERGEFORMAT </w:instrText>
-                                  </w:r>
-                                  <w:r>
-                                    <w:rPr>
-                                      <w:sz w:val="16"/>
-                                      <w:szCs w:val="16"/>
-                                    </w:rPr>
-                                    <w:fldChar w:fldCharType="separate"/>
-                                  </w:r>
-                                  <w:r>
-                                    <w:rPr>
-                                      <w:noProof/>
-                                      <w:sz w:val="16"/>
-                                      <w:szCs w:val="16"/>
-                                    </w:rPr>
-                                    <w:t>«professione»</w:t>
-                                  </w:r>
-                                  <w:r>
-                                    <w:rPr>
-                                      <w:noProof/>
-                                      <w:sz w:val="16"/>
-                                      <w:szCs w:val="16"/>
-                                    </w:rPr>
-                                    <w:fldChar w:fldCharType="end"/>
-                                  </w:r>
+                                  <w:fldSimple w:instr=" MERGEFIELD  cintura_3_dan \* Upper  \* MERGEFORMAT ">
+                                    <w:r>
+                                      <w:rPr>
+                                        <w:noProof/>
+                                      </w:rPr>
+                                      <w:t>«professione»</w:t>
+                                    </w:r>
+                                  </w:fldSimple>
                                 </w:p>
                               </w:txbxContent>
                             </wps:txbx>
@@ -3995,62 +3777,17 @@
                           <w:p>
                             <w:pPr>
                               <w:rPr>
-                                <w:sz w:val="16"/>
-                                <w:szCs w:val="16"/>
                                 <w:lang w:val="en-US"/>
                               </w:rPr>
                             </w:pPr>
-                            <w:r>
-                              <w:rPr>
-                                <w:sz w:val="16"/>
-                                <w:szCs w:val="16"/>
-                              </w:rPr>
-                              <w:fldChar w:fldCharType="begin"/>
-                            </w:r>
-                            <w:r>
-                              <w:rPr>
-                                <w:sz w:val="16"/>
-                                <w:szCs w:val="16"/>
-                              </w:rPr>
-                              <w:instrText xml:space="preserve"> MERGEFIELD  cintura_</w:instrText>
-                            </w:r>
-                            <w:r>
-                              <w:rPr>
-                                <w:sz w:val="16"/>
-                                <w:szCs w:val="16"/>
-                              </w:rPr>
-                              <w:instrText>3_dan</w:instrText>
-                            </w:r>
-                            <w:r>
-                              <w:rPr>
-                                <w:sz w:val="16"/>
-                                <w:szCs w:val="16"/>
-                              </w:rPr>
-                              <w:instrText xml:space="preserve"> \* Upper  \* MERGEFORMAT </w:instrText>
-                            </w:r>
-                            <w:r>
-                              <w:rPr>
-                                <w:sz w:val="16"/>
-                                <w:szCs w:val="16"/>
-                              </w:rPr>
-                              <w:fldChar w:fldCharType="separate"/>
-                            </w:r>
-                            <w:r>
-                              <w:rPr>
-                                <w:noProof/>
-                                <w:sz w:val="16"/>
-                                <w:szCs w:val="16"/>
-                              </w:rPr>
-                              <w:t>«professione»</w:t>
-                            </w:r>
-                            <w:r>
-                              <w:rPr>
-                                <w:noProof/>
-                                <w:sz w:val="16"/>
-                                <w:szCs w:val="16"/>
-                              </w:rPr>
-                              <w:fldChar w:fldCharType="end"/>
-                            </w:r>
+                            <w:fldSimple w:instr=" MERGEFIELD  cintura_3_dan \* Upper  \* MERGEFORMAT ">
+                              <w:r>
+                                <w:rPr>
+                                  <w:noProof/>
+                                </w:rPr>
+                                <w:t>«professione»</w:t>
+                              </w:r>
+                            </w:fldSimple>
                           </w:p>
                         </w:txbxContent>
                       </v:textbox>
@@ -4126,62 +3863,17 @@
                                 <w:p>
                                   <w:pPr>
                                     <w:rPr>
-                                      <w:sz w:val="16"/>
-                                      <w:szCs w:val="16"/>
                                       <w:lang w:val="en-US"/>
                                     </w:rPr>
                                   </w:pPr>
-                                  <w:r>
-                                    <w:rPr>
-                                      <w:sz w:val="16"/>
-                                      <w:szCs w:val="16"/>
-                                    </w:rPr>
-                                    <w:fldChar w:fldCharType="begin"/>
-                                  </w:r>
-                                  <w:r>
-                                    <w:rPr>
-                                      <w:sz w:val="16"/>
-                                      <w:szCs w:val="16"/>
-                                    </w:rPr>
-                                    <w:instrText xml:space="preserve"> MERGEFIELD  cintura_b</w:instrText>
-                                  </w:r>
-                                  <w:r>
-                                    <w:rPr>
-                                      <w:sz w:val="16"/>
-                                      <w:szCs w:val="16"/>
-                                    </w:rPr>
-                                    <w:instrText>lu</w:instrText>
-                                  </w:r>
-                                  <w:r>
-                                    <w:rPr>
-                                      <w:sz w:val="16"/>
-                                      <w:szCs w:val="16"/>
-                                    </w:rPr>
-                                    <w:instrText xml:space="preserve"> \* Upper  \* MERGEFORMAT </w:instrText>
-                                  </w:r>
-                                  <w:r>
-                                    <w:rPr>
-                                      <w:sz w:val="16"/>
-                                      <w:szCs w:val="16"/>
-                                    </w:rPr>
-                                    <w:fldChar w:fldCharType="separate"/>
-                                  </w:r>
-                                  <w:r>
-                                    <w:rPr>
-                                      <w:noProof/>
-                                      <w:sz w:val="16"/>
-                                      <w:szCs w:val="16"/>
-                                    </w:rPr>
-                                    <w:t>«professione»</w:t>
-                                  </w:r>
-                                  <w:r>
-                                    <w:rPr>
-                                      <w:noProof/>
-                                      <w:sz w:val="16"/>
-                                      <w:szCs w:val="16"/>
-                                    </w:rPr>
-                                    <w:fldChar w:fldCharType="end"/>
-                                  </w:r>
+                                  <w:fldSimple w:instr=" MERGEFIELD  cintura_blu \* Upper  \* MERGEFORMAT ">
+                                    <w:r>
+                                      <w:rPr>
+                                        <w:noProof/>
+                                      </w:rPr>
+                                      <w:t>«professione»</w:t>
+                                    </w:r>
+                                  </w:fldSimple>
                                 </w:p>
                               </w:txbxContent>
                             </wps:txbx>
@@ -4208,62 +3900,17 @@
                           <w:p>
                             <w:pPr>
                               <w:rPr>
-                                <w:sz w:val="16"/>
-                                <w:szCs w:val="16"/>
                                 <w:lang w:val="en-US"/>
                               </w:rPr>
                             </w:pPr>
-                            <w:r>
-                              <w:rPr>
-                                <w:sz w:val="16"/>
-                                <w:szCs w:val="16"/>
-                              </w:rPr>
-                              <w:fldChar w:fldCharType="begin"/>
-                            </w:r>
-                            <w:r>
-                              <w:rPr>
-                                <w:sz w:val="16"/>
-                                <w:szCs w:val="16"/>
-                              </w:rPr>
-                              <w:instrText xml:space="preserve"> MERGEFIELD  cintura_b</w:instrText>
-                            </w:r>
-                            <w:r>
-                              <w:rPr>
-                                <w:sz w:val="16"/>
-                                <w:szCs w:val="16"/>
-                              </w:rPr>
-                              <w:instrText>lu</w:instrText>
-                            </w:r>
-                            <w:r>
-                              <w:rPr>
-                                <w:sz w:val="16"/>
-                                <w:szCs w:val="16"/>
-                              </w:rPr>
-                              <w:instrText xml:space="preserve"> \* Upper  \* MERGEFORMAT </w:instrText>
-                            </w:r>
-                            <w:r>
-                              <w:rPr>
-                                <w:sz w:val="16"/>
-                                <w:szCs w:val="16"/>
-                              </w:rPr>
-                              <w:fldChar w:fldCharType="separate"/>
-                            </w:r>
-                            <w:r>
-                              <w:rPr>
-                                <w:noProof/>
-                                <w:sz w:val="16"/>
-                                <w:szCs w:val="16"/>
-                              </w:rPr>
-                              <w:t>«professione»</w:t>
-                            </w:r>
-                            <w:r>
-                              <w:rPr>
-                                <w:noProof/>
-                                <w:sz w:val="16"/>
-                                <w:szCs w:val="16"/>
-                              </w:rPr>
-                              <w:fldChar w:fldCharType="end"/>
-                            </w:r>
+                            <w:fldSimple w:instr=" MERGEFIELD  cintura_blu \* Upper  \* MERGEFORMAT ">
+                              <w:r>
+                                <w:rPr>
+                                  <w:noProof/>
+                                </w:rPr>
+                                <w:t>«professione»</w:t>
+                              </w:r>
+                            </w:fldSimple>
                           </w:p>
                         </w:txbxContent>
                       </v:textbox>
@@ -4339,48 +3986,17 @@
                                 <w:p>
                                   <w:pPr>
                                     <w:rPr>
-                                      <w:sz w:val="16"/>
-                                      <w:szCs w:val="16"/>
                                       <w:lang w:val="en-US"/>
                                     </w:rPr>
                                   </w:pPr>
-                                  <w:r>
-                                    <w:rPr>
-                                      <w:sz w:val="16"/>
-                                      <w:szCs w:val="16"/>
-                                    </w:rPr>
-                                    <w:fldChar w:fldCharType="begin"/>
-                                  </w:r>
-                                  <w:r>
-                                    <w:rPr>
-                                      <w:sz w:val="16"/>
-                                      <w:szCs w:val="16"/>
-                                    </w:rPr>
-                                    <w:instrText xml:space="preserve"> MERGEFIELD  cintura_bianca \* Upper  \* MERGEFORMAT </w:instrText>
-                                  </w:r>
-                                  <w:r>
-                                    <w:rPr>
-                                      <w:sz w:val="16"/>
-                                      <w:szCs w:val="16"/>
-                                    </w:rPr>
-                                    <w:fldChar w:fldCharType="separate"/>
-                                  </w:r>
-                                  <w:r>
-                                    <w:rPr>
-                                      <w:noProof/>
-                                      <w:sz w:val="16"/>
-                                      <w:szCs w:val="16"/>
-                                    </w:rPr>
-                                    <w:t>«professione»</w:t>
-                                  </w:r>
-                                  <w:r>
-                                    <w:rPr>
-                                      <w:noProof/>
-                                      <w:sz w:val="16"/>
-                                      <w:szCs w:val="16"/>
-                                    </w:rPr>
-                                    <w:fldChar w:fldCharType="end"/>
-                                  </w:r>
+                                  <w:fldSimple w:instr=" MERGEFIELD  cintura_bianca \* Upper  \* MERGEFORMAT ">
+                                    <w:r>
+                                      <w:rPr>
+                                        <w:noProof/>
+                                      </w:rPr>
+                                      <w:t>«professione»</w:t>
+                                    </w:r>
+                                  </w:fldSimple>
                                 </w:p>
                               </w:txbxContent>
                             </wps:txbx>
@@ -4407,48 +4023,17 @@
                           <w:p>
                             <w:pPr>
                               <w:rPr>
-                                <w:sz w:val="16"/>
-                                <w:szCs w:val="16"/>
                                 <w:lang w:val="en-US"/>
                               </w:rPr>
                             </w:pPr>
-                            <w:r>
-                              <w:rPr>
-                                <w:sz w:val="16"/>
-                                <w:szCs w:val="16"/>
-                              </w:rPr>
-                              <w:fldChar w:fldCharType="begin"/>
-                            </w:r>
-                            <w:r>
-                              <w:rPr>
-                                <w:sz w:val="16"/>
-                                <w:szCs w:val="16"/>
-                              </w:rPr>
-                              <w:instrText xml:space="preserve"> MERGEFIELD  cintura_bianca \* Upper  \* MERGEFORMAT </w:instrText>
-                            </w:r>
-                            <w:r>
-                              <w:rPr>
-                                <w:sz w:val="16"/>
-                                <w:szCs w:val="16"/>
-                              </w:rPr>
-                              <w:fldChar w:fldCharType="separate"/>
-                            </w:r>
-                            <w:r>
-                              <w:rPr>
-                                <w:noProof/>
-                                <w:sz w:val="16"/>
-                                <w:szCs w:val="16"/>
-                              </w:rPr>
-                              <w:t>«professione»</w:t>
-                            </w:r>
-                            <w:r>
-                              <w:rPr>
-                                <w:noProof/>
-                                <w:sz w:val="16"/>
-                                <w:szCs w:val="16"/>
-                              </w:rPr>
-                              <w:fldChar w:fldCharType="end"/>
-                            </w:r>
+                            <w:fldSimple w:instr=" MERGEFIELD  cintura_bianca \* Upper  \* MERGEFORMAT ">
+                              <w:r>
+                                <w:rPr>
+                                  <w:noProof/>
+                                </w:rPr>
+                                <w:t>«professione»</w:t>
+                              </w:r>
+                            </w:fldSimple>
                           </w:p>
                         </w:txbxContent>
                       </v:textbox>
@@ -4522,62 +4107,17 @@
                                 <w:p>
                                   <w:pPr>
                                     <w:rPr>
-                                      <w:sz w:val="16"/>
-                                      <w:szCs w:val="16"/>
                                       <w:lang w:val="en-US"/>
                                     </w:rPr>
                                   </w:pPr>
-                                  <w:r>
-                                    <w:rPr>
-                                      <w:sz w:val="16"/>
-                                      <w:szCs w:val="16"/>
-                                    </w:rPr>
-                                    <w:fldChar w:fldCharType="begin"/>
-                                  </w:r>
-                                  <w:r>
-                                    <w:rPr>
-                                      <w:sz w:val="16"/>
-                                      <w:szCs w:val="16"/>
-                                    </w:rPr>
-                                    <w:instrText xml:space="preserve"> MERGEFIELD  cintura_</w:instrText>
-                                  </w:r>
-                                  <w:r>
-                                    <w:rPr>
-                                      <w:sz w:val="16"/>
-                                      <w:szCs w:val="16"/>
-                                    </w:rPr>
-                                    <w:instrText>gialla</w:instrText>
-                                  </w:r>
-                                  <w:r>
-                                    <w:rPr>
-                                      <w:sz w:val="16"/>
-                                      <w:szCs w:val="16"/>
-                                    </w:rPr>
-                                    <w:instrText xml:space="preserve"> \* Upper  \* MERGEFORMAT </w:instrText>
-                                  </w:r>
-                                  <w:r>
-                                    <w:rPr>
-                                      <w:sz w:val="16"/>
-                                      <w:szCs w:val="16"/>
-                                    </w:rPr>
-                                    <w:fldChar w:fldCharType="separate"/>
-                                  </w:r>
-                                  <w:r>
-                                    <w:rPr>
-                                      <w:noProof/>
-                                      <w:sz w:val="16"/>
-                                      <w:szCs w:val="16"/>
-                                    </w:rPr>
-                                    <w:t>«professione»</w:t>
-                                  </w:r>
-                                  <w:r>
-                                    <w:rPr>
-                                      <w:noProof/>
-                                      <w:sz w:val="16"/>
-                                      <w:szCs w:val="16"/>
-                                    </w:rPr>
-                                    <w:fldChar w:fldCharType="end"/>
-                                  </w:r>
+                                  <w:fldSimple w:instr=" MERGEFIELD  cintura_gialla \* Upper  \* MERGEFORMAT ">
+                                    <w:r>
+                                      <w:rPr>
+                                        <w:noProof/>
+                                      </w:rPr>
+                                      <w:t>«professione»</w:t>
+                                    </w:r>
+                                  </w:fldSimple>
                                 </w:p>
                               </w:txbxContent>
                             </wps:txbx>
@@ -4604,62 +4144,17 @@
                           <w:p>
                             <w:pPr>
                               <w:rPr>
-                                <w:sz w:val="16"/>
-                                <w:szCs w:val="16"/>
                                 <w:lang w:val="en-US"/>
                               </w:rPr>
                             </w:pPr>
-                            <w:r>
-                              <w:rPr>
-                                <w:sz w:val="16"/>
-                                <w:szCs w:val="16"/>
-                              </w:rPr>
-                              <w:fldChar w:fldCharType="begin"/>
-                            </w:r>
-                            <w:r>
-                              <w:rPr>
-                                <w:sz w:val="16"/>
-                                <w:szCs w:val="16"/>
-                              </w:rPr>
-                              <w:instrText xml:space="preserve"> MERGEFIELD  cintura_</w:instrText>
-                            </w:r>
-                            <w:r>
-                              <w:rPr>
-                                <w:sz w:val="16"/>
-                                <w:szCs w:val="16"/>
-                              </w:rPr>
-                              <w:instrText>gialla</w:instrText>
-                            </w:r>
-                            <w:r>
-                              <w:rPr>
-                                <w:sz w:val="16"/>
-                                <w:szCs w:val="16"/>
-                              </w:rPr>
-                              <w:instrText xml:space="preserve"> \* Upper  \* MERGEFORMAT </w:instrText>
-                            </w:r>
-                            <w:r>
-                              <w:rPr>
-                                <w:sz w:val="16"/>
-                                <w:szCs w:val="16"/>
-                              </w:rPr>
-                              <w:fldChar w:fldCharType="separate"/>
-                            </w:r>
-                            <w:r>
-                              <w:rPr>
-                                <w:noProof/>
-                                <w:sz w:val="16"/>
-                                <w:szCs w:val="16"/>
-                              </w:rPr>
-                              <w:t>«professione»</w:t>
-                            </w:r>
-                            <w:r>
-                              <w:rPr>
-                                <w:noProof/>
-                                <w:sz w:val="16"/>
-                                <w:szCs w:val="16"/>
-                              </w:rPr>
-                              <w:fldChar w:fldCharType="end"/>
-                            </w:r>
+                            <w:fldSimple w:instr=" MERGEFIELD  cintura_gialla \* Upper  \* MERGEFORMAT ">
+                              <w:r>
+                                <w:rPr>
+                                  <w:noProof/>
+                                </w:rPr>
+                                <w:t>«professione»</w:t>
+                              </w:r>
+                            </w:fldSimple>
                           </w:p>
                         </w:txbxContent>
                       </v:textbox>
@@ -4733,62 +4228,17 @@
                                 <w:p>
                                   <w:pPr>
                                     <w:rPr>
-                                      <w:sz w:val="16"/>
-                                      <w:szCs w:val="16"/>
                                       <w:lang w:val="en-US"/>
                                     </w:rPr>
                                   </w:pPr>
-                                  <w:r>
-                                    <w:rPr>
-                                      <w:sz w:val="16"/>
-                                      <w:szCs w:val="16"/>
-                                    </w:rPr>
-                                    <w:fldChar w:fldCharType="begin"/>
-                                  </w:r>
-                                  <w:r>
-                                    <w:rPr>
-                                      <w:sz w:val="16"/>
-                                      <w:szCs w:val="16"/>
-                                    </w:rPr>
-                                    <w:instrText xml:space="preserve"> MERGEFIELD  cintura_</w:instrText>
-                                  </w:r>
-                                  <w:r>
-                                    <w:rPr>
-                                      <w:sz w:val="16"/>
-                                      <w:szCs w:val="16"/>
-                                    </w:rPr>
-                                    <w:instrText>marrone</w:instrText>
-                                  </w:r>
-                                  <w:r>
-                                    <w:rPr>
-                                      <w:sz w:val="16"/>
-                                      <w:szCs w:val="16"/>
-                                    </w:rPr>
-                                    <w:instrText xml:space="preserve"> \* Upper  \* MERGEFORMAT </w:instrText>
-                                  </w:r>
-                                  <w:r>
-                                    <w:rPr>
-                                      <w:sz w:val="16"/>
-                                      <w:szCs w:val="16"/>
-                                    </w:rPr>
-                                    <w:fldChar w:fldCharType="separate"/>
-                                  </w:r>
-                                  <w:r>
-                                    <w:rPr>
-                                      <w:noProof/>
-                                      <w:sz w:val="16"/>
-                                      <w:szCs w:val="16"/>
-                                    </w:rPr>
-                                    <w:t>«professione»</w:t>
-                                  </w:r>
-                                  <w:r>
-                                    <w:rPr>
-                                      <w:noProof/>
-                                      <w:sz w:val="16"/>
-                                      <w:szCs w:val="16"/>
-                                    </w:rPr>
-                                    <w:fldChar w:fldCharType="end"/>
-                                  </w:r>
+                                  <w:fldSimple w:instr=" MERGEFIELD  cintura_marrone \* Upper  \* MERGEFORMAT ">
+                                    <w:r>
+                                      <w:rPr>
+                                        <w:noProof/>
+                                      </w:rPr>
+                                      <w:t>«professione»</w:t>
+                                    </w:r>
+                                  </w:fldSimple>
                                 </w:p>
                               </w:txbxContent>
                             </wps:txbx>
@@ -4815,62 +4265,17 @@
                           <w:p>
                             <w:pPr>
                               <w:rPr>
-                                <w:sz w:val="16"/>
-                                <w:szCs w:val="16"/>
                                 <w:lang w:val="en-US"/>
                               </w:rPr>
                             </w:pPr>
-                            <w:r>
-                              <w:rPr>
-                                <w:sz w:val="16"/>
-                                <w:szCs w:val="16"/>
-                              </w:rPr>
-                              <w:fldChar w:fldCharType="begin"/>
-                            </w:r>
-                            <w:r>
-                              <w:rPr>
-                                <w:sz w:val="16"/>
-                                <w:szCs w:val="16"/>
-                              </w:rPr>
-                              <w:instrText xml:space="preserve"> MERGEFIELD  cintura_</w:instrText>
-                            </w:r>
-                            <w:r>
-                              <w:rPr>
-                                <w:sz w:val="16"/>
-                                <w:szCs w:val="16"/>
-                              </w:rPr>
-                              <w:instrText>marrone</w:instrText>
-                            </w:r>
-                            <w:r>
-                              <w:rPr>
-                                <w:sz w:val="16"/>
-                                <w:szCs w:val="16"/>
-                              </w:rPr>
-                              <w:instrText xml:space="preserve"> \* Upper  \* MERGEFORMAT </w:instrText>
-                            </w:r>
-                            <w:r>
-                              <w:rPr>
-                                <w:sz w:val="16"/>
-                                <w:szCs w:val="16"/>
-                              </w:rPr>
-                              <w:fldChar w:fldCharType="separate"/>
-                            </w:r>
-                            <w:r>
-                              <w:rPr>
-                                <w:noProof/>
-                                <w:sz w:val="16"/>
-                                <w:szCs w:val="16"/>
-                              </w:rPr>
-                              <w:t>«professione»</w:t>
-                            </w:r>
-                            <w:r>
-                              <w:rPr>
-                                <w:noProof/>
-                                <w:sz w:val="16"/>
-                                <w:szCs w:val="16"/>
-                              </w:rPr>
-                              <w:fldChar w:fldCharType="end"/>
-                            </w:r>
+                            <w:fldSimple w:instr=" MERGEFIELD  cintura_marrone \* Upper  \* MERGEFORMAT ">
+                              <w:r>
+                                <w:rPr>
+                                  <w:noProof/>
+                                </w:rPr>
+                                <w:t>«professione»</w:t>
+                              </w:r>
+                            </w:fldSimple>
                           </w:p>
                         </w:txbxContent>
                       </v:textbox>
@@ -4944,62 +4349,17 @@
                                 <w:p>
                                   <w:pPr>
                                     <w:rPr>
-                                      <w:sz w:val="16"/>
-                                      <w:szCs w:val="16"/>
                                       <w:lang w:val="en-US"/>
                                     </w:rPr>
                                   </w:pPr>
-                                  <w:r>
-                                    <w:rPr>
-                                      <w:sz w:val="16"/>
-                                      <w:szCs w:val="16"/>
-                                    </w:rPr>
-                                    <w:fldChar w:fldCharType="begin"/>
-                                  </w:r>
-                                  <w:r>
-                                    <w:rPr>
-                                      <w:sz w:val="16"/>
-                                      <w:szCs w:val="16"/>
-                                    </w:rPr>
-                                    <w:instrText xml:space="preserve"> MERGEFIELD  cintura_</w:instrText>
-                                  </w:r>
-                                  <w:r>
-                                    <w:rPr>
-                                      <w:sz w:val="16"/>
-                                      <w:szCs w:val="16"/>
-                                    </w:rPr>
-                                    <w:instrText>4_dan</w:instrText>
-                                  </w:r>
-                                  <w:r>
-                                    <w:rPr>
-                                      <w:sz w:val="16"/>
-                                      <w:szCs w:val="16"/>
-                                    </w:rPr>
-                                    <w:instrText xml:space="preserve"> \* Upper  \* MERGEFORMAT </w:instrText>
-                                  </w:r>
-                                  <w:r>
-                                    <w:rPr>
-                                      <w:sz w:val="16"/>
-                                      <w:szCs w:val="16"/>
-                                    </w:rPr>
-                                    <w:fldChar w:fldCharType="separate"/>
-                                  </w:r>
-                                  <w:r>
-                                    <w:rPr>
-                                      <w:noProof/>
-                                      <w:sz w:val="16"/>
-                                      <w:szCs w:val="16"/>
-                                    </w:rPr>
-                                    <w:t>«professione»</w:t>
-                                  </w:r>
-                                  <w:r>
-                                    <w:rPr>
-                                      <w:noProof/>
-                                      <w:sz w:val="16"/>
-                                      <w:szCs w:val="16"/>
-                                    </w:rPr>
-                                    <w:fldChar w:fldCharType="end"/>
-                                  </w:r>
+                                  <w:fldSimple w:instr=" MERGEFIELD  cintura_4_dan \* Upper  \* MERGEFORMAT ">
+                                    <w:r>
+                                      <w:rPr>
+                                        <w:noProof/>
+                                      </w:rPr>
+                                      <w:t>«professione»</w:t>
+                                    </w:r>
+                                  </w:fldSimple>
                                 </w:p>
                               </w:txbxContent>
                             </wps:txbx>
@@ -5026,62 +4386,17 @@
                           <w:p>
                             <w:pPr>
                               <w:rPr>
-                                <w:sz w:val="16"/>
-                                <w:szCs w:val="16"/>
                                 <w:lang w:val="en-US"/>
                               </w:rPr>
                             </w:pPr>
-                            <w:r>
-                              <w:rPr>
-                                <w:sz w:val="16"/>
-                                <w:szCs w:val="16"/>
-                              </w:rPr>
-                              <w:fldChar w:fldCharType="begin"/>
-                            </w:r>
-                            <w:r>
-                              <w:rPr>
-                                <w:sz w:val="16"/>
-                                <w:szCs w:val="16"/>
-                              </w:rPr>
-                              <w:instrText xml:space="preserve"> MERGEFIELD  cintura_</w:instrText>
-                            </w:r>
-                            <w:r>
-                              <w:rPr>
-                                <w:sz w:val="16"/>
-                                <w:szCs w:val="16"/>
-                              </w:rPr>
-                              <w:instrText>4_dan</w:instrText>
-                            </w:r>
-                            <w:r>
-                              <w:rPr>
-                                <w:sz w:val="16"/>
-                                <w:szCs w:val="16"/>
-                              </w:rPr>
-                              <w:instrText xml:space="preserve"> \* Upper  \* MERGEFORMAT </w:instrText>
-                            </w:r>
-                            <w:r>
-                              <w:rPr>
-                                <w:sz w:val="16"/>
-                                <w:szCs w:val="16"/>
-                              </w:rPr>
-                              <w:fldChar w:fldCharType="separate"/>
-                            </w:r>
-                            <w:r>
-                              <w:rPr>
-                                <w:noProof/>
-                                <w:sz w:val="16"/>
-                                <w:szCs w:val="16"/>
-                              </w:rPr>
-                              <w:t>«professione»</w:t>
-                            </w:r>
-                            <w:r>
-                              <w:rPr>
-                                <w:noProof/>
-                                <w:sz w:val="16"/>
-                                <w:szCs w:val="16"/>
-                              </w:rPr>
-                              <w:fldChar w:fldCharType="end"/>
-                            </w:r>
+                            <w:fldSimple w:instr=" MERGEFIELD  cintura_4_dan \* Upper  \* MERGEFORMAT ">
+                              <w:r>
+                                <w:rPr>
+                                  <w:noProof/>
+                                </w:rPr>
+                                <w:t>«professione»</w:t>
+                              </w:r>
+                            </w:fldSimple>
                           </w:p>
                         </w:txbxContent>
                       </v:textbox>
@@ -5155,62 +4470,17 @@
                                 <w:p>
                                   <w:pPr>
                                     <w:rPr>
-                                      <w:sz w:val="16"/>
-                                      <w:szCs w:val="16"/>
                                       <w:lang w:val="en-US"/>
                                     </w:rPr>
                                   </w:pPr>
-                                  <w:r>
-                                    <w:rPr>
-                                      <w:sz w:val="16"/>
-                                      <w:szCs w:val="16"/>
-                                    </w:rPr>
-                                    <w:fldChar w:fldCharType="begin"/>
-                                  </w:r>
-                                  <w:r>
-                                    <w:rPr>
-                                      <w:sz w:val="16"/>
-                                      <w:szCs w:val="16"/>
-                                    </w:rPr>
-                                    <w:instrText xml:space="preserve"> MERGEFIELD  cintura_</w:instrText>
-                                  </w:r>
-                                  <w:r>
-                                    <w:rPr>
-                                      <w:sz w:val="16"/>
-                                      <w:szCs w:val="16"/>
-                                    </w:rPr>
-                                    <w:instrText>arancio</w:instrText>
-                                  </w:r>
-                                  <w:r>
-                                    <w:rPr>
-                                      <w:sz w:val="16"/>
-                                      <w:szCs w:val="16"/>
-                                    </w:rPr>
-                                    <w:instrText xml:space="preserve"> \* Upper  \* MERGEFORMAT </w:instrText>
-                                  </w:r>
-                                  <w:r>
-                                    <w:rPr>
-                                      <w:sz w:val="16"/>
-                                      <w:szCs w:val="16"/>
-                                    </w:rPr>
-                                    <w:fldChar w:fldCharType="separate"/>
-                                  </w:r>
-                                  <w:r>
-                                    <w:rPr>
-                                      <w:noProof/>
-                                      <w:sz w:val="16"/>
-                                      <w:szCs w:val="16"/>
-                                    </w:rPr>
-                                    <w:t>«professione»</w:t>
-                                  </w:r>
-                                  <w:r>
-                                    <w:rPr>
-                                      <w:noProof/>
-                                      <w:sz w:val="16"/>
-                                      <w:szCs w:val="16"/>
-                                    </w:rPr>
-                                    <w:fldChar w:fldCharType="end"/>
-                                  </w:r>
+                                  <w:fldSimple w:instr=" MERGEFIELD  cintura_arancio \* Upper  \* MERGEFORMAT ">
+                                    <w:r>
+                                      <w:rPr>
+                                        <w:noProof/>
+                                      </w:rPr>
+                                      <w:t>«professione»</w:t>
+                                    </w:r>
+                                  </w:fldSimple>
                                 </w:p>
                               </w:txbxContent>
                             </wps:txbx>
@@ -5237,62 +4507,17 @@
                           <w:p>
                             <w:pPr>
                               <w:rPr>
-                                <w:sz w:val="16"/>
-                                <w:szCs w:val="16"/>
                                 <w:lang w:val="en-US"/>
                               </w:rPr>
                             </w:pPr>
-                            <w:r>
-                              <w:rPr>
-                                <w:sz w:val="16"/>
-                                <w:szCs w:val="16"/>
-                              </w:rPr>
-                              <w:fldChar w:fldCharType="begin"/>
-                            </w:r>
-                            <w:r>
-                              <w:rPr>
-                                <w:sz w:val="16"/>
-                                <w:szCs w:val="16"/>
-                              </w:rPr>
-                              <w:instrText xml:space="preserve"> MERGEFIELD  cintura_</w:instrText>
-                            </w:r>
-                            <w:r>
-                              <w:rPr>
-                                <w:sz w:val="16"/>
-                                <w:szCs w:val="16"/>
-                              </w:rPr>
-                              <w:instrText>arancio</w:instrText>
-                            </w:r>
-                            <w:r>
-                              <w:rPr>
-                                <w:sz w:val="16"/>
-                                <w:szCs w:val="16"/>
-                              </w:rPr>
-                              <w:instrText xml:space="preserve"> \* Upper  \* MERGEFORMAT </w:instrText>
-                            </w:r>
-                            <w:r>
-                              <w:rPr>
-                                <w:sz w:val="16"/>
-                                <w:szCs w:val="16"/>
-                              </w:rPr>
-                              <w:fldChar w:fldCharType="separate"/>
-                            </w:r>
-                            <w:r>
-                              <w:rPr>
-                                <w:noProof/>
-                                <w:sz w:val="16"/>
-                                <w:szCs w:val="16"/>
-                              </w:rPr>
-                              <w:t>«professione»</w:t>
-                            </w:r>
-                            <w:r>
-                              <w:rPr>
-                                <w:noProof/>
-                                <w:sz w:val="16"/>
-                                <w:szCs w:val="16"/>
-                              </w:rPr>
-                              <w:fldChar w:fldCharType="end"/>
-                            </w:r>
+                            <w:fldSimple w:instr=" MERGEFIELD  cintura_arancio \* Upper  \* MERGEFORMAT ">
+                              <w:r>
+                                <w:rPr>
+                                  <w:noProof/>
+                                </w:rPr>
+                                <w:t>«professione»</w:t>
+                              </w:r>
+                            </w:fldSimple>
                           </w:p>
                         </w:txbxContent>
                       </v:textbox>
@@ -5366,62 +4591,17 @@
                                 <w:p>
                                   <w:pPr>
                                     <w:rPr>
-                                      <w:sz w:val="16"/>
-                                      <w:szCs w:val="16"/>
                                       <w:lang w:val="en-US"/>
                                     </w:rPr>
                                   </w:pPr>
-                                  <w:r>
-                                    <w:rPr>
-                                      <w:sz w:val="16"/>
-                                      <w:szCs w:val="16"/>
-                                    </w:rPr>
-                                    <w:fldChar w:fldCharType="begin"/>
-                                  </w:r>
-                                  <w:r>
-                                    <w:rPr>
-                                      <w:sz w:val="16"/>
-                                      <w:szCs w:val="16"/>
-                                    </w:rPr>
-                                    <w:instrText xml:space="preserve"> MERGEFIELD  cintura_</w:instrText>
-                                  </w:r>
-                                  <w:r>
-                                    <w:rPr>
-                                      <w:sz w:val="16"/>
-                                      <w:szCs w:val="16"/>
-                                    </w:rPr>
-                                    <w:instrText>1_dan</w:instrText>
-                                  </w:r>
-                                  <w:r>
-                                    <w:rPr>
-                                      <w:sz w:val="16"/>
-                                      <w:szCs w:val="16"/>
-                                    </w:rPr>
-                                    <w:instrText xml:space="preserve"> \* Upper  \* MERGEFORMAT </w:instrText>
-                                  </w:r>
-                                  <w:r>
-                                    <w:rPr>
-                                      <w:sz w:val="16"/>
-                                      <w:szCs w:val="16"/>
-                                    </w:rPr>
-                                    <w:fldChar w:fldCharType="separate"/>
-                                  </w:r>
-                                  <w:r>
-                                    <w:rPr>
-                                      <w:noProof/>
-                                      <w:sz w:val="16"/>
-                                      <w:szCs w:val="16"/>
-                                    </w:rPr>
-                                    <w:t>«professione»</w:t>
-                                  </w:r>
-                                  <w:r>
-                                    <w:rPr>
-                                      <w:noProof/>
-                                      <w:sz w:val="16"/>
-                                      <w:szCs w:val="16"/>
-                                    </w:rPr>
-                                    <w:fldChar w:fldCharType="end"/>
-                                  </w:r>
+                                  <w:fldSimple w:instr=" MERGEFIELD  cintura_1_dan \* Upper  \* MERGEFORMAT ">
+                                    <w:r>
+                                      <w:rPr>
+                                        <w:noProof/>
+                                      </w:rPr>
+                                      <w:t>«professione»</w:t>
+                                    </w:r>
+                                  </w:fldSimple>
                                 </w:p>
                               </w:txbxContent>
                             </wps:txbx>
@@ -5448,62 +4628,17 @@
                           <w:p>
                             <w:pPr>
                               <w:rPr>
-                                <w:sz w:val="16"/>
-                                <w:szCs w:val="16"/>
                                 <w:lang w:val="en-US"/>
                               </w:rPr>
                             </w:pPr>
-                            <w:r>
-                              <w:rPr>
-                                <w:sz w:val="16"/>
-                                <w:szCs w:val="16"/>
-                              </w:rPr>
-                              <w:fldChar w:fldCharType="begin"/>
-                            </w:r>
-                            <w:r>
-                              <w:rPr>
-                                <w:sz w:val="16"/>
-                                <w:szCs w:val="16"/>
-                              </w:rPr>
-                              <w:instrText xml:space="preserve"> MERGEFIELD  cintura_</w:instrText>
-                            </w:r>
-                            <w:r>
-                              <w:rPr>
-                                <w:sz w:val="16"/>
-                                <w:szCs w:val="16"/>
-                              </w:rPr>
-                              <w:instrText>1_dan</w:instrText>
-                            </w:r>
-                            <w:r>
-                              <w:rPr>
-                                <w:sz w:val="16"/>
-                                <w:szCs w:val="16"/>
-                              </w:rPr>
-                              <w:instrText xml:space="preserve"> \* Upper  \* MERGEFORMAT </w:instrText>
-                            </w:r>
-                            <w:r>
-                              <w:rPr>
-                                <w:sz w:val="16"/>
-                                <w:szCs w:val="16"/>
-                              </w:rPr>
-                              <w:fldChar w:fldCharType="separate"/>
-                            </w:r>
-                            <w:r>
-                              <w:rPr>
-                                <w:noProof/>
-                                <w:sz w:val="16"/>
-                                <w:szCs w:val="16"/>
-                              </w:rPr>
-                              <w:t>«professione»</w:t>
-                            </w:r>
-                            <w:r>
-                              <w:rPr>
-                                <w:noProof/>
-                                <w:sz w:val="16"/>
-                                <w:szCs w:val="16"/>
-                              </w:rPr>
-                              <w:fldChar w:fldCharType="end"/>
-                            </w:r>
+                            <w:fldSimple w:instr=" MERGEFIELD  cintura_1_dan \* Upper  \* MERGEFORMAT ">
+                              <w:r>
+                                <w:rPr>
+                                  <w:noProof/>
+                                </w:rPr>
+                                <w:t>«professione»</w:t>
+                              </w:r>
+                            </w:fldSimple>
                           </w:p>
                         </w:txbxContent>
                       </v:textbox>
@@ -5577,62 +4712,17 @@
                                 <w:p>
                                   <w:pPr>
                                     <w:rPr>
-                                      <w:sz w:val="16"/>
-                                      <w:szCs w:val="16"/>
                                       <w:lang w:val="en-US"/>
                                     </w:rPr>
                                   </w:pPr>
-                                  <w:r>
-                                    <w:rPr>
-                                      <w:sz w:val="16"/>
-                                      <w:szCs w:val="16"/>
-                                    </w:rPr>
-                                    <w:fldChar w:fldCharType="begin"/>
-                                  </w:r>
-                                  <w:r>
-                                    <w:rPr>
-                                      <w:sz w:val="16"/>
-                                      <w:szCs w:val="16"/>
-                                    </w:rPr>
-                                    <w:instrText xml:space="preserve"> MERGEFIELD  cintura_</w:instrText>
-                                  </w:r>
-                                  <w:r>
-                                    <w:rPr>
-                                      <w:sz w:val="16"/>
-                                      <w:szCs w:val="16"/>
-                                    </w:rPr>
-                                    <w:instrText>5_dan</w:instrText>
-                                  </w:r>
-                                  <w:r>
-                                    <w:rPr>
-                                      <w:sz w:val="16"/>
-                                      <w:szCs w:val="16"/>
-                                    </w:rPr>
-                                    <w:instrText xml:space="preserve"> \* Upper  \* MERGEFORMAT </w:instrText>
-                                  </w:r>
-                                  <w:r>
-                                    <w:rPr>
-                                      <w:sz w:val="16"/>
-                                      <w:szCs w:val="16"/>
-                                    </w:rPr>
-                                    <w:fldChar w:fldCharType="separate"/>
-                                  </w:r>
-                                  <w:r>
-                                    <w:rPr>
-                                      <w:noProof/>
-                                      <w:sz w:val="16"/>
-                                      <w:szCs w:val="16"/>
-                                    </w:rPr>
-                                    <w:t>«professione»</w:t>
-                                  </w:r>
-                                  <w:r>
-                                    <w:rPr>
-                                      <w:noProof/>
-                                      <w:sz w:val="16"/>
-                                      <w:szCs w:val="16"/>
-                                    </w:rPr>
-                                    <w:fldChar w:fldCharType="end"/>
-                                  </w:r>
+                                  <w:fldSimple w:instr=" MERGEFIELD  cintura_5_dan \* Upper  \* MERGEFORMAT ">
+                                    <w:r>
+                                      <w:rPr>
+                                        <w:noProof/>
+                                      </w:rPr>
+                                      <w:t>«professione»</w:t>
+                                    </w:r>
+                                  </w:fldSimple>
                                 </w:p>
                               </w:txbxContent>
                             </wps:txbx>
@@ -5659,62 +4749,17 @@
                           <w:p>
                             <w:pPr>
                               <w:rPr>
-                                <w:sz w:val="16"/>
-                                <w:szCs w:val="16"/>
                                 <w:lang w:val="en-US"/>
                               </w:rPr>
                             </w:pPr>
-                            <w:r>
-                              <w:rPr>
-                                <w:sz w:val="16"/>
-                                <w:szCs w:val="16"/>
-                              </w:rPr>
-                              <w:fldChar w:fldCharType="begin"/>
-                            </w:r>
-                            <w:r>
-                              <w:rPr>
-                                <w:sz w:val="16"/>
-                                <w:szCs w:val="16"/>
-                              </w:rPr>
-                              <w:instrText xml:space="preserve"> MERGEFIELD  cintura_</w:instrText>
-                            </w:r>
-                            <w:r>
-                              <w:rPr>
-                                <w:sz w:val="16"/>
-                                <w:szCs w:val="16"/>
-                              </w:rPr>
-                              <w:instrText>5_dan</w:instrText>
-                            </w:r>
-                            <w:r>
-                              <w:rPr>
-                                <w:sz w:val="16"/>
-                                <w:szCs w:val="16"/>
-                              </w:rPr>
-                              <w:instrText xml:space="preserve"> \* Upper  \* MERGEFORMAT </w:instrText>
-                            </w:r>
-                            <w:r>
-                              <w:rPr>
-                                <w:sz w:val="16"/>
-                                <w:szCs w:val="16"/>
-                              </w:rPr>
-                              <w:fldChar w:fldCharType="separate"/>
-                            </w:r>
-                            <w:r>
-                              <w:rPr>
-                                <w:noProof/>
-                                <w:sz w:val="16"/>
-                                <w:szCs w:val="16"/>
-                              </w:rPr>
-                              <w:t>«professione»</w:t>
-                            </w:r>
-                            <w:r>
-                              <w:rPr>
-                                <w:noProof/>
-                                <w:sz w:val="16"/>
-                                <w:szCs w:val="16"/>
-                              </w:rPr>
-                              <w:fldChar w:fldCharType="end"/>
-                            </w:r>
+                            <w:fldSimple w:instr=" MERGEFIELD  cintura_5_dan \* Upper  \* MERGEFORMAT ">
+                              <w:r>
+                                <w:rPr>
+                                  <w:noProof/>
+                                </w:rPr>
+                                <w:t>«professione»</w:t>
+                              </w:r>
+                            </w:fldSimple>
                           </w:p>
                         </w:txbxContent>
                       </v:textbox>
@@ -5788,62 +4833,17 @@
                                 <w:p>
                                   <w:pPr>
                                     <w:rPr>
-                                      <w:sz w:val="16"/>
-                                      <w:szCs w:val="16"/>
                                       <w:lang w:val="en-US"/>
                                     </w:rPr>
                                   </w:pPr>
-                                  <w:r>
-                                    <w:rPr>
-                                      <w:sz w:val="16"/>
-                                      <w:szCs w:val="16"/>
-                                    </w:rPr>
-                                    <w:fldChar w:fldCharType="begin"/>
-                                  </w:r>
-                                  <w:r>
-                                    <w:rPr>
-                                      <w:sz w:val="16"/>
-                                      <w:szCs w:val="16"/>
-                                    </w:rPr>
-                                    <w:instrText xml:space="preserve"> MERGEFIELD  cintura_</w:instrText>
-                                  </w:r>
-                                  <w:r>
-                                    <w:rPr>
-                                      <w:sz w:val="16"/>
-                                      <w:szCs w:val="16"/>
-                                    </w:rPr>
-                                    <w:instrText>6_dan</w:instrText>
-                                  </w:r>
-                                  <w:r>
-                                    <w:rPr>
-                                      <w:sz w:val="16"/>
-                                      <w:szCs w:val="16"/>
-                                    </w:rPr>
-                                    <w:instrText xml:space="preserve"> \* Upper  \* MERGEFORMAT </w:instrText>
-                                  </w:r>
-                                  <w:r>
-                                    <w:rPr>
-                                      <w:sz w:val="16"/>
-                                      <w:szCs w:val="16"/>
-                                    </w:rPr>
-                                    <w:fldChar w:fldCharType="separate"/>
-                                  </w:r>
-                                  <w:r>
-                                    <w:rPr>
-                                      <w:noProof/>
-                                      <w:sz w:val="16"/>
-                                      <w:szCs w:val="16"/>
-                                    </w:rPr>
-                                    <w:t>«professione»</w:t>
-                                  </w:r>
-                                  <w:r>
-                                    <w:rPr>
-                                      <w:noProof/>
-                                      <w:sz w:val="16"/>
-                                      <w:szCs w:val="16"/>
-                                    </w:rPr>
-                                    <w:fldChar w:fldCharType="end"/>
-                                  </w:r>
+                                  <w:fldSimple w:instr=" MERGEFIELD  cintura_6_dan \* Upper  \* MERGEFORMAT ">
+                                    <w:r>
+                                      <w:rPr>
+                                        <w:noProof/>
+                                      </w:rPr>
+                                      <w:t>«professione»</w:t>
+                                    </w:r>
+                                  </w:fldSimple>
                                 </w:p>
                               </w:txbxContent>
                             </wps:txbx>
@@ -5870,62 +4870,17 @@
                           <w:p>
                             <w:pPr>
                               <w:rPr>
-                                <w:sz w:val="16"/>
-                                <w:szCs w:val="16"/>
                                 <w:lang w:val="en-US"/>
                               </w:rPr>
                             </w:pPr>
-                            <w:r>
-                              <w:rPr>
-                                <w:sz w:val="16"/>
-                                <w:szCs w:val="16"/>
-                              </w:rPr>
-                              <w:fldChar w:fldCharType="begin"/>
-                            </w:r>
-                            <w:r>
-                              <w:rPr>
-                                <w:sz w:val="16"/>
-                                <w:szCs w:val="16"/>
-                              </w:rPr>
-                              <w:instrText xml:space="preserve"> MERGEFIELD  cintura_</w:instrText>
-                            </w:r>
-                            <w:r>
-                              <w:rPr>
-                                <w:sz w:val="16"/>
-                                <w:szCs w:val="16"/>
-                              </w:rPr>
-                              <w:instrText>6_dan</w:instrText>
-                            </w:r>
-                            <w:r>
-                              <w:rPr>
-                                <w:sz w:val="16"/>
-                                <w:szCs w:val="16"/>
-                              </w:rPr>
-                              <w:instrText xml:space="preserve"> \* Upper  \* MERGEFORMAT </w:instrText>
-                            </w:r>
-                            <w:r>
-                              <w:rPr>
-                                <w:sz w:val="16"/>
-                                <w:szCs w:val="16"/>
-                              </w:rPr>
-                              <w:fldChar w:fldCharType="separate"/>
-                            </w:r>
-                            <w:r>
-                              <w:rPr>
-                                <w:noProof/>
-                                <w:sz w:val="16"/>
-                                <w:szCs w:val="16"/>
-                              </w:rPr>
-                              <w:t>«professione»</w:t>
-                            </w:r>
-                            <w:r>
-                              <w:rPr>
-                                <w:noProof/>
-                                <w:sz w:val="16"/>
-                                <w:szCs w:val="16"/>
-                              </w:rPr>
-                              <w:fldChar w:fldCharType="end"/>
-                            </w:r>
+                            <w:fldSimple w:instr=" MERGEFIELD  cintura_6_dan \* Upper  \* MERGEFORMAT ">
+                              <w:r>
+                                <w:rPr>
+                                  <w:noProof/>
+                                </w:rPr>
+                                <w:t>«professione»</w:t>
+                              </w:r>
+                            </w:fldSimple>
                           </w:p>
                         </w:txbxContent>
                       </v:textbox>
@@ -5999,62 +4954,17 @@
                                 <w:p>
                                   <w:pPr>
                                     <w:rPr>
-                                      <w:sz w:val="16"/>
-                                      <w:szCs w:val="16"/>
                                       <w:lang w:val="en-US"/>
                                     </w:rPr>
                                   </w:pPr>
-                                  <w:r>
-                                    <w:rPr>
-                                      <w:sz w:val="16"/>
-                                      <w:szCs w:val="16"/>
-                                    </w:rPr>
-                                    <w:fldChar w:fldCharType="begin"/>
-                                  </w:r>
-                                  <w:r>
-                                    <w:rPr>
-                                      <w:sz w:val="16"/>
-                                      <w:szCs w:val="16"/>
-                                    </w:rPr>
-                                    <w:instrText xml:space="preserve"> MERGEFIELD  cintura_</w:instrText>
-                                  </w:r>
-                                  <w:r>
-                                    <w:rPr>
-                                      <w:sz w:val="16"/>
-                                      <w:szCs w:val="16"/>
-                                    </w:rPr>
-                                    <w:instrText>2_dan</w:instrText>
-                                  </w:r>
-                                  <w:r>
-                                    <w:rPr>
-                                      <w:sz w:val="16"/>
-                                      <w:szCs w:val="16"/>
-                                    </w:rPr>
-                                    <w:instrText xml:space="preserve"> \* Upper  \* MERGEFORMAT </w:instrText>
-                                  </w:r>
-                                  <w:r>
-                                    <w:rPr>
-                                      <w:sz w:val="16"/>
-                                      <w:szCs w:val="16"/>
-                                    </w:rPr>
-                                    <w:fldChar w:fldCharType="separate"/>
-                                  </w:r>
-                                  <w:r>
-                                    <w:rPr>
-                                      <w:noProof/>
-                                      <w:sz w:val="16"/>
-                                      <w:szCs w:val="16"/>
-                                    </w:rPr>
-                                    <w:t>«professione»</w:t>
-                                  </w:r>
-                                  <w:r>
-                                    <w:rPr>
-                                      <w:noProof/>
-                                      <w:sz w:val="16"/>
-                                      <w:szCs w:val="16"/>
-                                    </w:rPr>
-                                    <w:fldChar w:fldCharType="end"/>
-                                  </w:r>
+                                  <w:fldSimple w:instr=" MERGEFIELD  cintura_2_dan \* Upper  \* MERGEFORMAT ">
+                                    <w:r>
+                                      <w:rPr>
+                                        <w:noProof/>
+                                      </w:rPr>
+                                      <w:t>«professione»</w:t>
+                                    </w:r>
+                                  </w:fldSimple>
                                 </w:p>
                               </w:txbxContent>
                             </wps:txbx>
@@ -6081,62 +4991,17 @@
                           <w:p>
                             <w:pPr>
                               <w:rPr>
-                                <w:sz w:val="16"/>
-                                <w:szCs w:val="16"/>
                                 <w:lang w:val="en-US"/>
                               </w:rPr>
                             </w:pPr>
-                            <w:r>
-                              <w:rPr>
-                                <w:sz w:val="16"/>
-                                <w:szCs w:val="16"/>
-                              </w:rPr>
-                              <w:fldChar w:fldCharType="begin"/>
-                            </w:r>
-                            <w:r>
-                              <w:rPr>
-                                <w:sz w:val="16"/>
-                                <w:szCs w:val="16"/>
-                              </w:rPr>
-                              <w:instrText xml:space="preserve"> MERGEFIELD  cintura_</w:instrText>
-                            </w:r>
-                            <w:r>
-                              <w:rPr>
-                                <w:sz w:val="16"/>
-                                <w:szCs w:val="16"/>
-                              </w:rPr>
-                              <w:instrText>2_dan</w:instrText>
-                            </w:r>
-                            <w:r>
-                              <w:rPr>
-                                <w:sz w:val="16"/>
-                                <w:szCs w:val="16"/>
-                              </w:rPr>
-                              <w:instrText xml:space="preserve"> \* Upper  \* MERGEFORMAT </w:instrText>
-                            </w:r>
-                            <w:r>
-                              <w:rPr>
-                                <w:sz w:val="16"/>
-                                <w:szCs w:val="16"/>
-                              </w:rPr>
-                              <w:fldChar w:fldCharType="separate"/>
-                            </w:r>
-                            <w:r>
-                              <w:rPr>
-                                <w:noProof/>
-                                <w:sz w:val="16"/>
-                                <w:szCs w:val="16"/>
-                              </w:rPr>
-                              <w:t>«professione»</w:t>
-                            </w:r>
-                            <w:r>
-                              <w:rPr>
-                                <w:noProof/>
-                                <w:sz w:val="16"/>
-                                <w:szCs w:val="16"/>
-                              </w:rPr>
-                              <w:fldChar w:fldCharType="end"/>
-                            </w:r>
+                            <w:fldSimple w:instr=" MERGEFIELD  cintura_2_dan \* Upper  \* MERGEFORMAT ">
+                              <w:r>
+                                <w:rPr>
+                                  <w:noProof/>
+                                </w:rPr>
+                                <w:t>«professione»</w:t>
+                              </w:r>
+                            </w:fldSimple>
                           </w:p>
                         </w:txbxContent>
                       </v:textbox>
@@ -6210,62 +5075,17 @@
                                 <w:p>
                                   <w:pPr>
                                     <w:rPr>
-                                      <w:sz w:val="16"/>
-                                      <w:szCs w:val="16"/>
                                       <w:lang w:val="en-US"/>
                                     </w:rPr>
                                   </w:pPr>
-                                  <w:r>
-                                    <w:rPr>
-                                      <w:sz w:val="16"/>
-                                      <w:szCs w:val="16"/>
-                                    </w:rPr>
-                                    <w:fldChar w:fldCharType="begin"/>
-                                  </w:r>
-                                  <w:r>
-                                    <w:rPr>
-                                      <w:sz w:val="16"/>
-                                      <w:szCs w:val="16"/>
-                                    </w:rPr>
-                                    <w:instrText xml:space="preserve"> MERGEFIELD  cintura_</w:instrText>
-                                  </w:r>
-                                  <w:r>
-                                    <w:rPr>
-                                      <w:sz w:val="16"/>
-                                      <w:szCs w:val="16"/>
-                                    </w:rPr>
-                                    <w:instrText>verde</w:instrText>
-                                  </w:r>
-                                  <w:r>
-                                    <w:rPr>
-                                      <w:sz w:val="16"/>
-                                      <w:szCs w:val="16"/>
-                                    </w:rPr>
-                                    <w:instrText xml:space="preserve"> \* Upper  \* MERGEFORMAT </w:instrText>
-                                  </w:r>
-                                  <w:r>
-                                    <w:rPr>
-                                      <w:sz w:val="16"/>
-                                      <w:szCs w:val="16"/>
-                                    </w:rPr>
-                                    <w:fldChar w:fldCharType="separate"/>
-                                  </w:r>
-                                  <w:r>
-                                    <w:rPr>
-                                      <w:noProof/>
-                                      <w:sz w:val="16"/>
-                                      <w:szCs w:val="16"/>
-                                    </w:rPr>
-                                    <w:t>«professione»</w:t>
-                                  </w:r>
-                                  <w:r>
-                                    <w:rPr>
-                                      <w:noProof/>
-                                      <w:sz w:val="16"/>
-                                      <w:szCs w:val="16"/>
-                                    </w:rPr>
-                                    <w:fldChar w:fldCharType="end"/>
-                                  </w:r>
+                                  <w:fldSimple w:instr=" MERGEFIELD  cintura_verde \* Upper  \* MERGEFORMAT ">
+                                    <w:r>
+                                      <w:rPr>
+                                        <w:noProof/>
+                                      </w:rPr>
+                                      <w:t>«professione»</w:t>
+                                    </w:r>
+                                  </w:fldSimple>
                                 </w:p>
                               </w:txbxContent>
                             </wps:txbx>
@@ -6292,62 +5112,17 @@
                           <w:p>
                             <w:pPr>
                               <w:rPr>
-                                <w:sz w:val="16"/>
-                                <w:szCs w:val="16"/>
                                 <w:lang w:val="en-US"/>
                               </w:rPr>
                             </w:pPr>
-                            <w:r>
-                              <w:rPr>
-                                <w:sz w:val="16"/>
-                                <w:szCs w:val="16"/>
-                              </w:rPr>
-                              <w:fldChar w:fldCharType="begin"/>
-                            </w:r>
-                            <w:r>
-                              <w:rPr>
-                                <w:sz w:val="16"/>
-                                <w:szCs w:val="16"/>
-                              </w:rPr>
-                              <w:instrText xml:space="preserve"> MERGEFIELD  cintura_</w:instrText>
-                            </w:r>
-                            <w:r>
-                              <w:rPr>
-                                <w:sz w:val="16"/>
-                                <w:szCs w:val="16"/>
-                              </w:rPr>
-                              <w:instrText>verde</w:instrText>
-                            </w:r>
-                            <w:r>
-                              <w:rPr>
-                                <w:sz w:val="16"/>
-                                <w:szCs w:val="16"/>
-                              </w:rPr>
-                              <w:instrText xml:space="preserve"> \* Upper  \* MERGEFORMAT </w:instrText>
-                            </w:r>
-                            <w:r>
-                              <w:rPr>
-                                <w:sz w:val="16"/>
-                                <w:szCs w:val="16"/>
-                              </w:rPr>
-                              <w:fldChar w:fldCharType="separate"/>
-                            </w:r>
-                            <w:r>
-                              <w:rPr>
-                                <w:noProof/>
-                                <w:sz w:val="16"/>
-                                <w:szCs w:val="16"/>
-                              </w:rPr>
-                              <w:t>«professione»</w:t>
-                            </w:r>
-                            <w:r>
-                              <w:rPr>
-                                <w:noProof/>
-                                <w:sz w:val="16"/>
-                                <w:szCs w:val="16"/>
-                              </w:rPr>
-                              <w:fldChar w:fldCharType="end"/>
-                            </w:r>
+                            <w:fldSimple w:instr=" MERGEFIELD  cintura_verde \* Upper  \* MERGEFORMAT ">
+                              <w:r>
+                                <w:rPr>
+                                  <w:noProof/>
+                                </w:rPr>
+                                <w:t>«professione»</w:t>
+                              </w:r>
+                            </w:fldSimple>
                           </w:p>
                         </w:txbxContent>
                       </v:textbox>
@@ -6525,8 +5300,6 @@
         <w:spacing w:line="200" w:lineRule="atLeast"/>
         <w:jc w:val="left"/>
       </w:pPr>
-      <w:bookmarkStart w:id="0" w:name="_GoBack"/>
-      <w:bookmarkEnd w:id="0"/>
     </w:p>
     <w:p>
       <w:pPr>
@@ -8894,27 +7667,14 @@
                                 <w:lang w:val="en-US"/>
                               </w:rPr>
                             </w:pPr>
-                            <w:r>
-                              <w:fldChar w:fldCharType="begin"/>
-                            </w:r>
-                            <w:r>
-                              <w:instrText xml:space="preserve"> MERGEFIELD  data_di_nascita \* Upper  \* MERGEFORMAT </w:instrText>
-                            </w:r>
-                            <w:r>
-                              <w:fldChar w:fldCharType="separate"/>
-                            </w:r>
-                            <w:r>
-                              <w:rPr>
-                                <w:noProof/>
-                              </w:rPr>
-                              <w:t>«data_di_nascita»</w:t>
-                            </w:r>
-                            <w:r>
-                              <w:rPr>
-                                <w:noProof/>
-                              </w:rPr>
-                              <w:fldChar w:fldCharType="end"/>
-                            </w:r>
+                            <w:fldSimple w:instr=" MERGEFIELD  data_di_nascita \* Upper  \* MERGEFORMAT ">
+                              <w:r>
+                                <w:rPr>
+                                  <w:noProof/>
+                                </w:rPr>
+                                <w:t>«data_di_nascita»</w:t>
+                              </w:r>
+                            </w:fldSimple>
                           </w:p>
                         </w:txbxContent>
                       </wps:txbx>

</xml_diff>